<commit_message>
Atualiza a evidência da resposta
</commit_message>
<xml_diff>
--- a/src/Questao4/Questão 4.docx
+++ b/src/Questao4/Questão 4.docx
@@ -5881,11 +5881,12 @@
           <w:noProof/>
           <w:lang w:eastAsia="pt-BR"/>
         </w:rPr>
+        <w:lastRenderedPageBreak/>
         <w:drawing>
-          <wp:inline distT="0" distB="0" distL="0" distR="0" wp14:anchorId="1B01EDD5" wp14:editId="33EA67AC">
-            <wp:extent cx="6645910" cy="1885950"/>
-            <wp:effectExtent l="0" t="0" r="2540" b="0"/>
-            <wp:docPr id="3" name="Imagem 3"/>
+          <wp:inline distT="0" distB="0" distL="0" distR="0" wp14:anchorId="46EBA9A0" wp14:editId="0B3AC451">
+            <wp:extent cx="6645910" cy="4524375"/>
+            <wp:effectExtent l="0" t="0" r="2540" b="9525"/>
+            <wp:docPr id="4" name="Imagem 4"/>
             <wp:cNvGraphicFramePr>
               <a:graphicFrameLocks xmlns:a="http://schemas.openxmlformats.org/drawingml/2006/main" noChangeAspect="1"/>
             </wp:cNvGraphicFramePr>
@@ -5905,7 +5906,7 @@
                   <pic:spPr>
                     <a:xfrm>
                       <a:off x="0" y="0"/>
-                      <a:ext cx="6645910" cy="1885950"/>
+                      <a:ext cx="6645910" cy="4524375"/>
                     </a:xfrm>
                     <a:prstGeom prst="rect">
                       <a:avLst/>

</xml_diff>